<commit_message>
Edit lab 9 and add cw3
</commit_message>
<xml_diff>
--- a/Lab9/Отчёт по лабораторной работе №9.docx
+++ b/Lab9/Отчёт по лабораторной работе №9.docx
@@ -281,21 +281,7 @@
         <w:rPr>
           <w:u w:val="single"/>
         </w:rPr>
-        <w:t xml:space="preserve">Создать программу проверки попадания динамической точки, перемещающейся в координатной плоскости(двумерной) в область, ограниченную эллипсом с центром в </w:t>
-      </w:r>
-      <w:proofErr w:type="gramStart"/>
-      <w:r>
-        <w:rPr>
-          <w:u w:val="single"/>
-        </w:rPr>
-        <w:t>точке(</w:t>
-      </w:r>
-      <w:proofErr w:type="gramEnd"/>
-      <w:r>
-        <w:rPr>
-          <w:u w:val="single"/>
-        </w:rPr>
-        <w:t>20.0), который проходит через точки(30.0)</w:t>
+        <w:t>Создать программу проверки попадания динамической точки, перемещающейся в координатной плоскости(двумерной) в область, ограниченную эллипсом с центром в точке(20.0), который проходит через точки(30.0)</w:t>
       </w:r>
       <w:r>
         <w:rPr>
@@ -676,6 +662,9 @@
         <w:t>jk</w:t>
       </w:r>
       <w:proofErr w:type="spellEnd"/>
+      <w:r>
+        <w:t>.</w:t>
+      </w:r>
     </w:p>
     <w:p>
       <w:pPr>
@@ -912,7 +901,6 @@
       <w:r>
         <w:t>10. Замечания автора по существу работы</w:t>
       </w:r>
-      <w:proofErr w:type="gramStart"/>
       <w:r>
         <w:t>:</w:t>
       </w:r>
@@ -923,14 +911,7 @@
         <w:rPr>
           <w:u w:val="single"/>
         </w:rPr>
-        <w:t>Нет</w:t>
-      </w:r>
-      <w:proofErr w:type="gramEnd"/>
-      <w:r>
-        <w:rPr>
-          <w:u w:val="single"/>
-        </w:rPr>
-        <w:t xml:space="preserve">, ссылка на мой </w:t>
+        <w:t xml:space="preserve">Нет, ссылка на мой </w:t>
       </w:r>
       <w:proofErr w:type="spellStart"/>
       <w:r>
@@ -954,24 +935,13 @@
         </w:rPr>
       </w:pPr>
       <w:r>
-        <w:t>11. Выводы</w:t>
-      </w:r>
-      <w:proofErr w:type="gramStart"/>
-      <w:r>
-        <w:t xml:space="preserve">: </w:t>
-      </w:r>
-      <w:r>
-        <w:rPr>
-          <w:u w:val="single"/>
-        </w:rPr>
-        <w:t>В результате</w:t>
-      </w:r>
-      <w:proofErr w:type="gramEnd"/>
-      <w:r>
-        <w:rPr>
-          <w:u w:val="single"/>
-        </w:rPr>
-        <w:t xml:space="preserve"> работы я изучил основы языка Си и составил простейшую программу на нём.</w:t>
+        <w:t xml:space="preserve">11. Выводы: </w:t>
+      </w:r>
+      <w:r>
+        <w:rPr>
+          <w:u w:val="single"/>
+        </w:rPr>
+        <w:t>В результате работы я изучил основы языка Си и составил простейшую программу на нём.</w:t>
       </w:r>
     </w:p>
     <w:p>

</xml_diff>